<commit_message>
updated technicka sprava (link to github)
</commit_message>
<xml_diff>
--- a/Technicka_sprava.docx
+++ b/Technicka_sprava.docx
@@ -104,39 +104,60 @@
       <w:r>
         <w:t>root</w:t>
       </w:r>
+      <w:proofErr w:type="spellEnd"/>
+    </w:p>
+    <w:p>
+      <w:proofErr w:type="spellStart"/>
+      <w:r>
+        <w:t>TtJBzpcnHsl</w:t>
+      </w:r>
+      <w:proofErr w:type="spellEnd"/>
+    </w:p>
+    <w:p>
+      <w:r>
+        <w:t>w2final</w:t>
+      </w:r>
+    </w:p>
+    <w:p/>
+    <w:p>
+      <w:r>
+        <w:t>Administrátorské konto na webstránke:</w:t>
+      </w:r>
+    </w:p>
+    <w:p>
+      <w:r>
+        <w:t>Email: a@a.sk</w:t>
+      </w:r>
       <w:bookmarkStart w:id="0" w:name="_GoBack"/>
       <w:bookmarkEnd w:id="0"/>
+    </w:p>
+    <w:p>
+      <w:r>
+        <w:t>Heslo: a</w:t>
+      </w:r>
+    </w:p>
+    <w:p/>
+    <w:p>
+      <w:proofErr w:type="spellStart"/>
+      <w:r>
+        <w:t>Github</w:t>
+      </w:r>
       <w:proofErr w:type="spellEnd"/>
-    </w:p>
-    <w:p>
-      <w:proofErr w:type="spellStart"/>
-      <w:r>
-        <w:t>TtJBzpcnHsl</w:t>
-      </w:r>
-      <w:proofErr w:type="spellEnd"/>
-    </w:p>
-    <w:p>
-      <w:r>
-        <w:t>w2final</w:t>
-      </w:r>
-    </w:p>
-    <w:p/>
-    <w:p>
-      <w:r>
-        <w:t>Administrátorské konto na webstránke</w:t>
-      </w:r>
-      <w:r>
-        <w:t>:</w:t>
-      </w:r>
-    </w:p>
-    <w:p>
-      <w:r>
-        <w:t>Email: a@a.sk</w:t>
-      </w:r>
-    </w:p>
-    <w:p>
-      <w:r>
-        <w:t>Heslo: a</w:t>
+      <w:r>
+        <w:t xml:space="preserve"> repozitár:</w:t>
+      </w:r>
+    </w:p>
+    <w:p>
+      <w:pPr>
+        <w:rPr>
+          <w:color w:val="0070C0"/>
+        </w:rPr>
+      </w:pPr>
+      <w:r>
+        <w:rPr>
+          <w:color w:val="0070C0"/>
+        </w:rPr>
+        <w:t>https://github.com/ThoraX-SVK/Webte2/</w:t>
       </w:r>
     </w:p>
     <w:p/>

</xml_diff>